<commit_message>
chapter 14-15 97 things
</commit_message>
<xml_diff>
--- a/Ch9-13 97 things every programmer should know.docx
+++ b/Ch9-13 97 things every programmer should know.docx
@@ -614,15 +614,7 @@
           <w:sz w:val="24"/>
           <w:szCs w:val="24"/>
         </w:rPr>
-        <w:t xml:space="preserve"> I intend to create everything from the scratch meaning that I developed using the native version of different languages.</w:t>
-      </w:r>
-      <w:r>
-        <w:rPr>
-          <w:rFonts w:ascii="Cambria" w:hAnsi="Cambria"/>
-          <w:sz w:val="24"/>
-          <w:szCs w:val="24"/>
-        </w:rPr>
-        <w:t xml:space="preserve"> </w:t>
+        <w:t xml:space="preserve"> I intend to create everything from the scratch meaning that I developed using the native version of different languages. </w:t>
       </w:r>
     </w:p>
     <w:p>
@@ -821,17 +813,7 @@
           <w:sz w:val="32"/>
           <w:szCs w:val="32"/>
         </w:rPr>
-        <w:t>1</w:t>
-      </w:r>
-      <w:r>
-        <w:rPr>
-          <w:rFonts w:ascii="Cambria" w:hAnsi="Cambria"/>
-          <w:b/>
-          <w:bCs/>
-          <w:sz w:val="32"/>
-          <w:szCs w:val="32"/>
-        </w:rPr>
-        <w:t>1</w:t>
+        <w:t>11</w:t>
       </w:r>
       <w:r>
         <w:rPr>
@@ -1160,7 +1142,25 @@
           <w:sz w:val="24"/>
           <w:szCs w:val="24"/>
         </w:rPr>
-        <w:t>Having a clean codebase is very important and essential in development because it can affect the reusability , readability and etc. of the code.</w:t>
+        <w:t xml:space="preserve">Having a clean codebase is very important and essential in development because it can affect the </w:t>
+      </w:r>
+      <w:proofErr w:type="gramStart"/>
+      <w:r>
+        <w:rPr>
+          <w:rFonts w:ascii="Cambria" w:hAnsi="Cambria"/>
+          <w:sz w:val="24"/>
+          <w:szCs w:val="24"/>
+        </w:rPr>
+        <w:t>reusability ,</w:t>
+      </w:r>
+      <w:proofErr w:type="gramEnd"/>
+      <w:r>
+        <w:rPr>
+          <w:rFonts w:ascii="Cambria" w:hAnsi="Cambria"/>
+          <w:sz w:val="24"/>
+          <w:szCs w:val="24"/>
+        </w:rPr>
+        <w:t xml:space="preserve"> readability and etc. of the code.</w:t>
       </w:r>
     </w:p>
     <w:p/>
@@ -1207,17 +1207,7 @@
           <w:sz w:val="32"/>
           <w:szCs w:val="32"/>
         </w:rPr>
-        <w:t>1</w:t>
-      </w:r>
-      <w:r>
-        <w:rPr>
-          <w:rFonts w:ascii="Cambria" w:hAnsi="Cambria"/>
-          <w:b/>
-          <w:bCs/>
-          <w:sz w:val="32"/>
-          <w:szCs w:val="32"/>
-        </w:rPr>
-        <w:t>2</w:t>
+        <w:t>12</w:t>
       </w:r>
       <w:r>
         <w:rPr>
@@ -1311,6 +1301,14 @@
         </w:rPr>
         <w:t xml:space="preserve"> </w:t>
       </w:r>
+      <w:r>
+        <w:rPr>
+          <w:rFonts w:ascii="Cambria" w:hAnsi="Cambria"/>
+          <w:sz w:val="24"/>
+          <w:szCs w:val="24"/>
+        </w:rPr>
+        <w:t>The quicker it is done the better</w:t>
+      </w:r>
     </w:p>
     <w:p>
       <w:pPr>
@@ -1338,14 +1336,18 @@
         </w:rPr>
         <w:t>-</w:t>
       </w:r>
-    </w:p>
-    <w:p>
-      <w:pPr>
-        <w:rPr>
-          <w:rFonts w:ascii="Cambria" w:hAnsi="Cambria"/>
-          <w:sz w:val="24"/>
-          <w:szCs w:val="24"/>
-        </w:rPr>
+      <w:r>
+        <w:rPr>
+          <w:rFonts w:ascii="Cambria" w:hAnsi="Cambria"/>
+          <w:sz w:val="24"/>
+          <w:szCs w:val="24"/>
+        </w:rPr>
+        <w:t xml:space="preserve"> In coding, it is a good practice to have an efficient and bug-free code. Development takes time and sometimes the pressure on the deadline makes the code less efficient and incomplete.</w:t>
+      </w:r>
+    </w:p>
+    <w:p>
+      <w:pPr>
+        <w:pStyle w:val="ListParagraph"/>
       </w:pPr>
     </w:p>
     <w:p>
@@ -1377,7 +1379,23 @@
           <w:sz w:val="24"/>
           <w:szCs w:val="24"/>
         </w:rPr>
-        <w:t xml:space="preserve">- </w:t>
+        <w:t>-</w:t>
+      </w:r>
+      <w:r>
+        <w:rPr>
+          <w:rFonts w:ascii="Cambria" w:hAnsi="Cambria"/>
+          <w:sz w:val="24"/>
+          <w:szCs w:val="24"/>
+        </w:rPr>
+        <w:t xml:space="preserve"> Becoming complacent on the quality of the code because of the thinking that “it can be fix later”.</w:t>
+      </w:r>
+      <w:r>
+        <w:rPr>
+          <w:rFonts w:ascii="Cambria" w:hAnsi="Cambria"/>
+          <w:sz w:val="24"/>
+          <w:szCs w:val="24"/>
+        </w:rPr>
+        <w:t xml:space="preserve"> </w:t>
       </w:r>
     </w:p>
     <w:p>
@@ -1419,6 +1437,22 @@
         </w:rPr>
         <w:t xml:space="preserve">   </w:t>
       </w:r>
+      <w:r>
+        <w:rPr>
+          <w:rFonts w:ascii="Cambria" w:hAnsi="Cambria"/>
+          <w:sz w:val="24"/>
+          <w:szCs w:val="24"/>
+        </w:rPr>
+        <w:t>We should eradicate the pressure of using incomplete code for the sake of faster development</w:t>
+      </w:r>
+      <w:r>
+        <w:rPr>
+          <w:rFonts w:ascii="Cambria" w:hAnsi="Cambria"/>
+          <w:sz w:val="24"/>
+          <w:szCs w:val="24"/>
+        </w:rPr>
+        <w:t>.</w:t>
+      </w:r>
     </w:p>
     <w:p>
       <w:pPr>
@@ -1460,6 +1494,46 @@
         </w:rPr>
         <w:t>-</w:t>
       </w:r>
+      <w:r>
+        <w:rPr>
+          <w:rFonts w:ascii="Cambria" w:hAnsi="Cambria"/>
+          <w:sz w:val="24"/>
+          <w:szCs w:val="24"/>
+        </w:rPr>
+        <w:t xml:space="preserve"> The code quality doesn’t matter because the client </w:t>
+      </w:r>
+      <w:r>
+        <w:rPr>
+          <w:rFonts w:ascii="Cambria" w:hAnsi="Cambria"/>
+          <w:sz w:val="24"/>
+          <w:szCs w:val="24"/>
+        </w:rPr>
+        <w:t>won’t</w:t>
+      </w:r>
+      <w:r>
+        <w:rPr>
+          <w:rFonts w:ascii="Cambria" w:hAnsi="Cambria"/>
+          <w:sz w:val="24"/>
+          <w:szCs w:val="24"/>
+        </w:rPr>
+        <w:t xml:space="preserve"> even </w:t>
+      </w:r>
+      <w:r>
+        <w:rPr>
+          <w:rFonts w:ascii="Cambria" w:hAnsi="Cambria"/>
+          <w:sz w:val="24"/>
+          <w:szCs w:val="24"/>
+        </w:rPr>
+        <w:t>inspect</w:t>
+      </w:r>
+      <w:r>
+        <w:rPr>
+          <w:rFonts w:ascii="Cambria" w:hAnsi="Cambria"/>
+          <w:sz w:val="24"/>
+          <w:szCs w:val="24"/>
+        </w:rPr>
+        <w:t xml:space="preserve"> the source code.</w:t>
+      </w:r>
     </w:p>
     <w:p>
       <w:pPr>
@@ -1492,17 +1566,15 @@
         </w:rPr>
         <w:t>-</w:t>
       </w:r>
-    </w:p>
-    <w:p/>
-    <w:p/>
-    <w:p/>
-    <w:p/>
-    <w:p/>
-    <w:p/>
-    <w:p/>
-    <w:p/>
-    <w:p/>
-    <w:p/>
+      <w:r>
+        <w:rPr>
+          <w:rFonts w:ascii="Cambria" w:hAnsi="Cambria"/>
+          <w:sz w:val="24"/>
+          <w:szCs w:val="24"/>
+        </w:rPr>
+        <w:t xml:space="preserve"> We should ensure the quality of our code to avoid design crisis.</w:t>
+      </w:r>
+    </w:p>
     <w:p/>
     <w:p/>
     <w:p/>
@@ -1534,6 +1606,7 @@
           <w:sz w:val="32"/>
           <w:szCs w:val="32"/>
         </w:rPr>
+        <w:lastRenderedPageBreak/>
         <w:t xml:space="preserve">97 THINGS EVERY PROGRAMMER SHOULD KNOW- CHAPTER </w:t>
       </w:r>
       <w:r>
@@ -1544,7 +1617,7 @@
           <w:sz w:val="32"/>
           <w:szCs w:val="32"/>
         </w:rPr>
-        <w:t>1</w:t>
+        <w:t>13</w:t>
       </w:r>
       <w:r>
         <w:rPr>
@@ -1554,7 +1627,7 @@
           <w:sz w:val="32"/>
           <w:szCs w:val="32"/>
         </w:rPr>
-        <w:t>3</w:t>
+        <w:t xml:space="preserve">: </w:t>
       </w:r>
       <w:r>
         <w:rPr>
@@ -1564,7 +1637,7 @@
           <w:sz w:val="32"/>
           <w:szCs w:val="32"/>
         </w:rPr>
-        <w:t xml:space="preserve">: </w:t>
+        <w:t>C</w:t>
       </w:r>
       <w:r>
         <w:rPr>
@@ -1574,7 +1647,7 @@
           <w:sz w:val="32"/>
           <w:szCs w:val="32"/>
         </w:rPr>
-        <w:t>CHECK YOUR TOOLS WITH CARE</w:t>
+        <w:t>ODE LAYOUT MATTERS</w:t>
       </w:r>
     </w:p>
     <w:p>
@@ -1648,6 +1721,14 @@
         </w:rPr>
         <w:t xml:space="preserve"> </w:t>
       </w:r>
+      <w:r>
+        <w:rPr>
+          <w:rFonts w:ascii="Cambria" w:hAnsi="Cambria"/>
+          <w:sz w:val="24"/>
+          <w:szCs w:val="24"/>
+        </w:rPr>
+        <w:t xml:space="preserve"> </w:t>
+      </w:r>
     </w:p>
     <w:p>
       <w:pPr>
@@ -1655,6 +1736,126 @@
         <w:numPr>
           <w:ilvl w:val="0"/>
           <w:numId w:val="7"/>
+        </w:numPr>
+      </w:pPr>
+      <w:r>
+        <w:rPr>
+          <w:rFonts w:ascii="Cambria" w:hAnsi="Cambria"/>
+          <w:b/>
+          <w:bCs/>
+          <w:sz w:val="24"/>
+          <w:szCs w:val="24"/>
+        </w:rPr>
+        <w:t>After</w:t>
+      </w:r>
+      <w:r>
+        <w:rPr>
+          <w:rFonts w:ascii="Cambria" w:hAnsi="Cambria"/>
+          <w:sz w:val="24"/>
+          <w:szCs w:val="24"/>
+        </w:rPr>
+        <w:t xml:space="preserve">-   </w:t>
+      </w:r>
+    </w:p>
+    <w:p/>
+    <w:p>
+      <w:pPr>
+        <w:pStyle w:val="ListParagraph"/>
+        <w:numPr>
+          <w:ilvl w:val="0"/>
+          <w:numId w:val="14"/>
+        </w:numPr>
+        <w:rPr>
+          <w:rFonts w:ascii="Cambria" w:hAnsi="Cambria"/>
+          <w:sz w:val="24"/>
+          <w:szCs w:val="24"/>
+        </w:rPr>
+      </w:pPr>
+      <w:r>
+        <w:rPr>
+          <w:rFonts w:ascii="Cambria" w:hAnsi="Cambria"/>
+          <w:b/>
+          <w:bCs/>
+          <w:sz w:val="24"/>
+          <w:szCs w:val="24"/>
+        </w:rPr>
+        <w:t>Before</w:t>
+      </w:r>
+      <w:r>
+        <w:rPr>
+          <w:rFonts w:ascii="Cambria" w:hAnsi="Cambria"/>
+          <w:sz w:val="24"/>
+          <w:szCs w:val="24"/>
+        </w:rPr>
+        <w:t xml:space="preserve">- </w:t>
+      </w:r>
+    </w:p>
+    <w:p>
+      <w:pPr>
+        <w:pStyle w:val="ListParagraph"/>
+        <w:numPr>
+          <w:ilvl w:val="0"/>
+          <w:numId w:val="14"/>
+        </w:numPr>
+      </w:pPr>
+      <w:r>
+        <w:rPr>
+          <w:rFonts w:ascii="Cambria" w:hAnsi="Cambria"/>
+          <w:b/>
+          <w:bCs/>
+          <w:sz w:val="24"/>
+          <w:szCs w:val="24"/>
+        </w:rPr>
+        <w:t>After</w:t>
+      </w:r>
+      <w:r>
+        <w:rPr>
+          <w:rFonts w:ascii="Cambria" w:hAnsi="Cambria"/>
+          <w:sz w:val="24"/>
+          <w:szCs w:val="24"/>
+        </w:rPr>
+        <w:t xml:space="preserve">-   </w:t>
+      </w:r>
+    </w:p>
+    <w:p/>
+    <w:p>
+      <w:pPr>
+        <w:pStyle w:val="ListParagraph"/>
+        <w:numPr>
+          <w:ilvl w:val="0"/>
+          <w:numId w:val="15"/>
+        </w:numPr>
+        <w:rPr>
+          <w:rFonts w:ascii="Cambria" w:hAnsi="Cambria"/>
+          <w:sz w:val="24"/>
+          <w:szCs w:val="24"/>
+        </w:rPr>
+      </w:pPr>
+      <w:r>
+        <w:rPr>
+          <w:rFonts w:ascii="Cambria" w:hAnsi="Cambria"/>
+          <w:b/>
+          <w:bCs/>
+          <w:sz w:val="24"/>
+          <w:szCs w:val="24"/>
+        </w:rPr>
+        <w:t>Before</w:t>
+      </w:r>
+      <w:r>
+        <w:rPr>
+          <w:rFonts w:ascii="Cambria" w:hAnsi="Cambria"/>
+          <w:sz w:val="24"/>
+          <w:szCs w:val="24"/>
+        </w:rPr>
+        <w:t xml:space="preserve">- </w:t>
+      </w:r>
+    </w:p>
+    <w:p>
+      <w:pPr>
+        <w:pStyle w:val="ListParagraph"/>
+        <w:numPr>
+          <w:ilvl w:val="0"/>
+          <w:numId w:val="15"/>
         </w:numPr>
       </w:pPr>
       <w:r>
@@ -2320,6 +2521,96 @@
     </w:lvl>
   </w:abstractNum>
   <w:abstractNum w:abstractNumId="7" w15:restartNumberingAfterBreak="0">
+    <w:nsid w:val="4DEA42E3"/>
+    <w:multiLevelType w:val="hybridMultilevel"/>
+    <w:tmpl w:val="9078F7B6"/>
+    <w:lvl w:ilvl="0" w:tplc="CD223E26">
+      <w:start w:val="1"/>
+      <w:numFmt w:val="decimal"/>
+      <w:lvlText w:val="%1."/>
+      <w:lvlJc w:val="left"/>
+      <w:pPr>
+        <w:ind w:left="720" w:hanging="360"/>
+      </w:pPr>
+      <w:rPr>
+        <w:rFonts w:hint="default"/>
+        <w:b/>
+      </w:rPr>
+    </w:lvl>
+    <w:lvl w:ilvl="1" w:tplc="34090019" w:tentative="1">
+      <w:start w:val="1"/>
+      <w:numFmt w:val="lowerLetter"/>
+      <w:lvlText w:val="%2."/>
+      <w:lvlJc w:val="left"/>
+      <w:pPr>
+        <w:ind w:left="1440" w:hanging="360"/>
+      </w:pPr>
+    </w:lvl>
+    <w:lvl w:ilvl="2" w:tplc="3409001B" w:tentative="1">
+      <w:start w:val="1"/>
+      <w:numFmt w:val="lowerRoman"/>
+      <w:lvlText w:val="%3."/>
+      <w:lvlJc w:val="right"/>
+      <w:pPr>
+        <w:ind w:left="2160" w:hanging="180"/>
+      </w:pPr>
+    </w:lvl>
+    <w:lvl w:ilvl="3" w:tplc="3409000F" w:tentative="1">
+      <w:start w:val="1"/>
+      <w:numFmt w:val="decimal"/>
+      <w:lvlText w:val="%4."/>
+      <w:lvlJc w:val="left"/>
+      <w:pPr>
+        <w:ind w:left="2880" w:hanging="360"/>
+      </w:pPr>
+    </w:lvl>
+    <w:lvl w:ilvl="4" w:tplc="34090019" w:tentative="1">
+      <w:start w:val="1"/>
+      <w:numFmt w:val="lowerLetter"/>
+      <w:lvlText w:val="%5."/>
+      <w:lvlJc w:val="left"/>
+      <w:pPr>
+        <w:ind w:left="3600" w:hanging="360"/>
+      </w:pPr>
+    </w:lvl>
+    <w:lvl w:ilvl="5" w:tplc="3409001B" w:tentative="1">
+      <w:start w:val="1"/>
+      <w:numFmt w:val="lowerRoman"/>
+      <w:lvlText w:val="%6."/>
+      <w:lvlJc w:val="right"/>
+      <w:pPr>
+        <w:ind w:left="4320" w:hanging="180"/>
+      </w:pPr>
+    </w:lvl>
+    <w:lvl w:ilvl="6" w:tplc="3409000F" w:tentative="1">
+      <w:start w:val="1"/>
+      <w:numFmt w:val="decimal"/>
+      <w:lvlText w:val="%7."/>
+      <w:lvlJc w:val="left"/>
+      <w:pPr>
+        <w:ind w:left="5040" w:hanging="360"/>
+      </w:pPr>
+    </w:lvl>
+    <w:lvl w:ilvl="7" w:tplc="34090019" w:tentative="1">
+      <w:start w:val="1"/>
+      <w:numFmt w:val="lowerLetter"/>
+      <w:lvlText w:val="%8."/>
+      <w:lvlJc w:val="left"/>
+      <w:pPr>
+        <w:ind w:left="5760" w:hanging="360"/>
+      </w:pPr>
+    </w:lvl>
+    <w:lvl w:ilvl="8" w:tplc="3409001B" w:tentative="1">
+      <w:start w:val="1"/>
+      <w:numFmt w:val="lowerRoman"/>
+      <w:lvlText w:val="%9."/>
+      <w:lvlJc w:val="right"/>
+      <w:pPr>
+        <w:ind w:left="6480" w:hanging="180"/>
+      </w:pPr>
+    </w:lvl>
+  </w:abstractNum>
+  <w:abstractNum w:abstractNumId="8" w15:restartNumberingAfterBreak="0">
     <w:nsid w:val="558F0EEF"/>
     <w:multiLevelType w:val="hybridMultilevel"/>
     <w:tmpl w:val="8F7AE68C"/>
@@ -2409,7 +2700,97 @@
       </w:pPr>
     </w:lvl>
   </w:abstractNum>
-  <w:abstractNum w:abstractNumId="8" w15:restartNumberingAfterBreak="0">
+  <w:abstractNum w:abstractNumId="9" w15:restartNumberingAfterBreak="0">
+    <w:nsid w:val="635C1556"/>
+    <w:multiLevelType w:val="hybridMultilevel"/>
+    <w:tmpl w:val="3FDC5348"/>
+    <w:lvl w:ilvl="0" w:tplc="7BF269FC">
+      <w:start w:val="1"/>
+      <w:numFmt w:val="decimal"/>
+      <w:lvlText w:val="%1."/>
+      <w:lvlJc w:val="left"/>
+      <w:pPr>
+        <w:ind w:left="720" w:hanging="360"/>
+      </w:pPr>
+      <w:rPr>
+        <w:rFonts w:hint="default"/>
+        <w:b/>
+      </w:rPr>
+    </w:lvl>
+    <w:lvl w:ilvl="1" w:tplc="34090019" w:tentative="1">
+      <w:start w:val="1"/>
+      <w:numFmt w:val="lowerLetter"/>
+      <w:lvlText w:val="%2."/>
+      <w:lvlJc w:val="left"/>
+      <w:pPr>
+        <w:ind w:left="1440" w:hanging="360"/>
+      </w:pPr>
+    </w:lvl>
+    <w:lvl w:ilvl="2" w:tplc="3409001B" w:tentative="1">
+      <w:start w:val="1"/>
+      <w:numFmt w:val="lowerRoman"/>
+      <w:lvlText w:val="%3."/>
+      <w:lvlJc w:val="right"/>
+      <w:pPr>
+        <w:ind w:left="2160" w:hanging="180"/>
+      </w:pPr>
+    </w:lvl>
+    <w:lvl w:ilvl="3" w:tplc="3409000F" w:tentative="1">
+      <w:start w:val="1"/>
+      <w:numFmt w:val="decimal"/>
+      <w:lvlText w:val="%4."/>
+      <w:lvlJc w:val="left"/>
+      <w:pPr>
+        <w:ind w:left="2880" w:hanging="360"/>
+      </w:pPr>
+    </w:lvl>
+    <w:lvl w:ilvl="4" w:tplc="34090019" w:tentative="1">
+      <w:start w:val="1"/>
+      <w:numFmt w:val="lowerLetter"/>
+      <w:lvlText w:val="%5."/>
+      <w:lvlJc w:val="left"/>
+      <w:pPr>
+        <w:ind w:left="3600" w:hanging="360"/>
+      </w:pPr>
+    </w:lvl>
+    <w:lvl w:ilvl="5" w:tplc="3409001B" w:tentative="1">
+      <w:start w:val="1"/>
+      <w:numFmt w:val="lowerRoman"/>
+      <w:lvlText w:val="%6."/>
+      <w:lvlJc w:val="right"/>
+      <w:pPr>
+        <w:ind w:left="4320" w:hanging="180"/>
+      </w:pPr>
+    </w:lvl>
+    <w:lvl w:ilvl="6" w:tplc="3409000F" w:tentative="1">
+      <w:start w:val="1"/>
+      <w:numFmt w:val="decimal"/>
+      <w:lvlText w:val="%7."/>
+      <w:lvlJc w:val="left"/>
+      <w:pPr>
+        <w:ind w:left="5040" w:hanging="360"/>
+      </w:pPr>
+    </w:lvl>
+    <w:lvl w:ilvl="7" w:tplc="34090019" w:tentative="1">
+      <w:start w:val="1"/>
+      <w:numFmt w:val="lowerLetter"/>
+      <w:lvlText w:val="%8."/>
+      <w:lvlJc w:val="left"/>
+      <w:pPr>
+        <w:ind w:left="5760" w:hanging="360"/>
+      </w:pPr>
+    </w:lvl>
+    <w:lvl w:ilvl="8" w:tplc="3409001B" w:tentative="1">
+      <w:start w:val="1"/>
+      <w:numFmt w:val="lowerRoman"/>
+      <w:lvlText w:val="%9."/>
+      <w:lvlJc w:val="right"/>
+      <w:pPr>
+        <w:ind w:left="6480" w:hanging="180"/>
+      </w:pPr>
+    </w:lvl>
+  </w:abstractNum>
+  <w:abstractNum w:abstractNumId="10" w15:restartNumberingAfterBreak="0">
     <w:nsid w:val="6D884CB3"/>
     <w:multiLevelType w:val="hybridMultilevel"/>
     <w:tmpl w:val="B874BBB6"/>
@@ -2499,7 +2880,7 @@
       </w:pPr>
     </w:lvl>
   </w:abstractNum>
-  <w:abstractNum w:abstractNumId="9" w15:restartNumberingAfterBreak="0">
+  <w:abstractNum w:abstractNumId="11" w15:restartNumberingAfterBreak="0">
     <w:nsid w:val="6F9E4708"/>
     <w:multiLevelType w:val="hybridMultilevel"/>
     <w:tmpl w:val="EEA855C8"/>
@@ -2589,7 +2970,7 @@
       </w:pPr>
     </w:lvl>
   </w:abstractNum>
-  <w:abstractNum w:abstractNumId="10" w15:restartNumberingAfterBreak="0">
+  <w:abstractNum w:abstractNumId="12" w15:restartNumberingAfterBreak="0">
     <w:nsid w:val="711509DD"/>
     <w:multiLevelType w:val="hybridMultilevel"/>
     <w:tmpl w:val="A7D2D4E6"/>
@@ -2679,7 +3060,7 @@
       </w:pPr>
     </w:lvl>
   </w:abstractNum>
-  <w:abstractNum w:abstractNumId="11" w15:restartNumberingAfterBreak="0">
+  <w:abstractNum w:abstractNumId="13" w15:restartNumberingAfterBreak="0">
     <w:nsid w:val="7AA3041A"/>
     <w:multiLevelType w:val="hybridMultilevel"/>
     <w:tmpl w:val="9D4846F6"/>
@@ -2769,7 +3150,7 @@
       </w:pPr>
     </w:lvl>
   </w:abstractNum>
-  <w:abstractNum w:abstractNumId="12" w15:restartNumberingAfterBreak="0">
+  <w:abstractNum w:abstractNumId="14" w15:restartNumberingAfterBreak="0">
     <w:nsid w:val="7F7D3828"/>
     <w:multiLevelType w:val="hybridMultilevel"/>
     <w:tmpl w:val="306CE53E"/>
@@ -2863,10 +3244,10 @@
     <w:abstractNumId w:val="5"/>
   </w:num>
   <w:num w:numId="2" w16cid:durableId="1116829613">
-    <w:abstractNumId w:val="9"/>
+    <w:abstractNumId w:val="11"/>
   </w:num>
   <w:num w:numId="3" w16cid:durableId="886796447">
-    <w:abstractNumId w:val="11"/>
+    <w:abstractNumId w:val="13"/>
   </w:num>
   <w:num w:numId="4" w16cid:durableId="815948680">
     <w:abstractNumId w:val="3"/>
@@ -2884,19 +3265,25 @@
     <w:abstractNumId w:val="6"/>
   </w:num>
   <w:num w:numId="9" w16cid:durableId="1084492685">
-    <w:abstractNumId w:val="10"/>
+    <w:abstractNumId w:val="12"/>
   </w:num>
   <w:num w:numId="10" w16cid:durableId="1619993520">
-    <w:abstractNumId w:val="8"/>
+    <w:abstractNumId w:val="10"/>
   </w:num>
   <w:num w:numId="11" w16cid:durableId="143855616">
     <w:abstractNumId w:val="1"/>
   </w:num>
   <w:num w:numId="12" w16cid:durableId="94447876">
-    <w:abstractNumId w:val="7"/>
+    <w:abstractNumId w:val="8"/>
   </w:num>
   <w:num w:numId="13" w16cid:durableId="1336884101">
-    <w:abstractNumId w:val="12"/>
+    <w:abstractNumId w:val="14"/>
+  </w:num>
+  <w:num w:numId="14" w16cid:durableId="571232519">
+    <w:abstractNumId w:val="9"/>
+  </w:num>
+  <w:num w:numId="15" w16cid:durableId="382289866">
+    <w:abstractNumId w:val="7"/>
   </w:num>
 </w:numbering>
 </file>
@@ -3339,6 +3726,74 @@
       <w:contextualSpacing/>
     </w:pPr>
   </w:style>
+  <w:style w:type="character" w:styleId="CommentReference">
+    <w:name w:val="annotation reference"/>
+    <w:basedOn w:val="DefaultParagraphFont"/>
+    <w:uiPriority w:val="99"/>
+    <w:semiHidden/>
+    <w:unhideWhenUsed/>
+    <w:rsid w:val="00F17B39"/>
+    <w:rPr>
+      <w:sz w:val="16"/>
+      <w:szCs w:val="16"/>
+    </w:rPr>
+  </w:style>
+  <w:style w:type="paragraph" w:styleId="CommentText">
+    <w:name w:val="annotation text"/>
+    <w:basedOn w:val="Normal"/>
+    <w:link w:val="CommentTextChar"/>
+    <w:uiPriority w:val="99"/>
+    <w:semiHidden/>
+    <w:unhideWhenUsed/>
+    <w:rsid w:val="00F17B39"/>
+    <w:pPr>
+      <w:spacing w:line="240" w:lineRule="auto"/>
+    </w:pPr>
+    <w:rPr>
+      <w:sz w:val="20"/>
+      <w:szCs w:val="20"/>
+    </w:rPr>
+  </w:style>
+  <w:style w:type="character" w:customStyle="1" w:styleId="CommentTextChar">
+    <w:name w:val="Comment Text Char"/>
+    <w:basedOn w:val="DefaultParagraphFont"/>
+    <w:link w:val="CommentText"/>
+    <w:uiPriority w:val="99"/>
+    <w:semiHidden/>
+    <w:rsid w:val="00F17B39"/>
+    <w:rPr>
+      <w:sz w:val="20"/>
+      <w:szCs w:val="20"/>
+    </w:rPr>
+  </w:style>
+  <w:style w:type="paragraph" w:styleId="CommentSubject">
+    <w:name w:val="annotation subject"/>
+    <w:basedOn w:val="CommentText"/>
+    <w:next w:val="CommentText"/>
+    <w:link w:val="CommentSubjectChar"/>
+    <w:uiPriority w:val="99"/>
+    <w:semiHidden/>
+    <w:unhideWhenUsed/>
+    <w:rsid w:val="00F17B39"/>
+    <w:rPr>
+      <w:b/>
+      <w:bCs/>
+    </w:rPr>
+  </w:style>
+  <w:style w:type="character" w:customStyle="1" w:styleId="CommentSubjectChar">
+    <w:name w:val="Comment Subject Char"/>
+    <w:basedOn w:val="CommentTextChar"/>
+    <w:link w:val="CommentSubject"/>
+    <w:uiPriority w:val="99"/>
+    <w:semiHidden/>
+    <w:rsid w:val="00F17B39"/>
+    <w:rPr>
+      <w:b/>
+      <w:bCs/>
+      <w:sz w:val="20"/>
+      <w:szCs w:val="20"/>
+    </w:rPr>
+  </w:style>
 </w:styles>
 </file>
 

</xml_diff>